<commit_message>
Wnioski i diagram klas
Bartek
</commit_message>
<xml_diff>
--- a/sonb_7.docx
+++ b/sonb_7.docx
@@ -996,132 +996,72 @@
           <w:i/>
           <w:iCs/>
         </w:rPr>
-        <w:t>Memory-</w:t>
-      </w:r>
-      <w:proofErr w:type="spellStart"/>
+        <w:t>Memory-Mapped File</w:t>
+      </w:r>
+      <w:r>
+        <w:t>), który z</w:t>
+      </w:r>
+      <w:r>
+        <w:t>awiera zawartość pliku w pamięci wirtualnej.</w:t>
+      </w:r>
+      <w:r>
+        <w:t xml:space="preserve"> M</w:t>
+      </w:r>
+      <w:r>
+        <w:t xml:space="preserve">apowanie między plikiem i obszarem pamięci umożliwia aplikacji, w tym wielu procesom, modyfikowanie pliku przez odczytywanie i zapisywanie bezpośrednio w pamięci. Kodu zarządzanego można używać do uzyskiwania dostępu do plików mapowanych w pamięci </w:t>
+      </w:r>
+      <w:r>
+        <w:br/>
+      </w:r>
+      <w:r>
+        <w:t>w taki sam sposób, jak funkcje natywne Windows</w:t>
+      </w:r>
+      <w:r>
+        <w:t>.</w:t>
+      </w:r>
+      <w:r>
+        <w:t xml:space="preserve"> </w:t>
+      </w:r>
+      <w:r>
+        <w:t>D</w:t>
+      </w:r>
+      <w:r>
+        <w:t>ostęp do plików mapowanych w pamięci, zgodnie z opisem</w:t>
+      </w:r>
+      <w:r>
+        <w:t xml:space="preserve"> są w biblio</w:t>
+      </w:r>
+      <w:r>
+        <w:t xml:space="preserve">tece </w:t>
+      </w:r>
+      <w:r>
+        <w:t>z</w:t>
+      </w:r>
+      <w:r>
+        <w:t>arządzani</w:t>
+      </w:r>
+      <w:r>
+        <w:t xml:space="preserve">a </w:t>
+      </w:r>
+      <w:r>
+        <w:t xml:space="preserve">plikami Memory-Mapped </w:t>
+      </w:r>
+      <w:r>
+        <w:t xml:space="preserve">(ang. </w:t>
+      </w:r>
       <w:r>
         <w:rPr>
           <w:i/>
           <w:iCs/>
         </w:rPr>
-        <w:t>Mapped</w:t>
-      </w:r>
-      <w:proofErr w:type="spellEnd"/>
-      <w:r>
-        <w:rPr>
-          <w:i/>
-          <w:iCs/>
-        </w:rPr>
-        <w:t xml:space="preserve"> File</w:t>
-      </w:r>
-      <w:r>
-        <w:t>), który z</w:t>
-      </w:r>
-      <w:r>
-        <w:t>awiera zawartość pliku w pamięci wirtualnej.</w:t>
-      </w:r>
-      <w:r>
-        <w:t xml:space="preserve"> M</w:t>
-      </w:r>
-      <w:r>
-        <w:t xml:space="preserve">apowanie między plikiem i obszarem pamięci umożliwia aplikacji, w tym wielu procesom, modyfikowanie pliku przez odczytywanie i zapisywanie bezpośrednio w pamięci. Kodu zarządzanego można używać do uzyskiwania dostępu do plików mapowanych w pamięci </w:t>
-      </w:r>
-      <w:r>
-        <w:br/>
-      </w:r>
-      <w:r>
-        <w:t>w taki sam sposób, jak funkcje natywne Windows</w:t>
-      </w:r>
-      <w:r>
-        <w:t>.</w:t>
+        <w:t>Managing Memory-Mapped Files</w:t>
       </w:r>
       <w:r>
         <w:t xml:space="preserve"> </w:t>
       </w:r>
       <w:r>
-        <w:t>D</w:t>
-      </w:r>
-      <w:r>
-        <w:t>ostęp do plików mapowanych w pamięci, zgodnie z opisem</w:t>
-      </w:r>
-      <w:r>
-        <w:t xml:space="preserve"> są w biblio</w:t>
-      </w:r>
-      <w:r>
-        <w:t xml:space="preserve">tece </w:t>
-      </w:r>
-      <w:r>
-        <w:t>z</w:t>
-      </w:r>
-      <w:r>
-        <w:t>arządzani</w:t>
-      </w:r>
-      <w:r>
-        <w:t xml:space="preserve">a </w:t>
-      </w:r>
-      <w:r>
-        <w:t>plikami Memory-</w:t>
-      </w:r>
-      <w:proofErr w:type="spellStart"/>
-      <w:r>
-        <w:t>Mapped</w:t>
-      </w:r>
-      <w:proofErr w:type="spellEnd"/>
-      <w:r>
-        <w:t xml:space="preserve"> </w:t>
-      </w:r>
-      <w:r>
-        <w:t xml:space="preserve">(ang. </w:t>
-      </w:r>
-      <w:proofErr w:type="spellStart"/>
-      <w:r>
-        <w:rPr>
-          <w:i/>
-          <w:iCs/>
-        </w:rPr>
-        <w:t>Managing</w:t>
-      </w:r>
-      <w:proofErr w:type="spellEnd"/>
-      <w:r>
-        <w:rPr>
-          <w:i/>
-          <w:iCs/>
-        </w:rPr>
-        <w:t xml:space="preserve"> Memory-</w:t>
-      </w:r>
-      <w:proofErr w:type="spellStart"/>
-      <w:r>
-        <w:rPr>
-          <w:i/>
-          <w:iCs/>
-        </w:rPr>
-        <w:t>Mapped</w:t>
-      </w:r>
-      <w:proofErr w:type="spellEnd"/>
-      <w:r>
-        <w:rPr>
-          <w:i/>
-          <w:iCs/>
-        </w:rPr>
-        <w:t xml:space="preserve"> </w:t>
-      </w:r>
-      <w:proofErr w:type="spellStart"/>
-      <w:proofErr w:type="gramStart"/>
-      <w:r>
-        <w:rPr>
-          <w:i/>
-          <w:iCs/>
-        </w:rPr>
-        <w:t>Files</w:t>
-      </w:r>
-      <w:proofErr w:type="spellEnd"/>
-      <w:r>
-        <w:t xml:space="preserve"> </w:t>
-      </w:r>
-      <w:r>
         <w:t>)</w:t>
       </w:r>
-      <w:proofErr w:type="gramEnd"/>
       <w:r>
         <w:t>.</w:t>
       </w:r>
@@ -1360,7 +1300,6 @@
       <w:r>
         <w:t xml:space="preserve">Rysunek 2. Funkcja </w:t>
       </w:r>
-      <w:proofErr w:type="spellStart"/>
       <w:r>
         <w:rPr>
           <w:i/>
@@ -1368,7 +1307,6 @@
         </w:rPr>
         <w:t>buttonControlerStartClick</w:t>
       </w:r>
-      <w:proofErr w:type="spellEnd"/>
       <w:r>
         <w:t>.</w:t>
       </w:r>
@@ -1388,14 +1326,12 @@
         <w:lastRenderedPageBreak/>
         <w:t xml:space="preserve">Zapis i odczyt z pamięci polegają na użyciu zmiennej </w:t>
       </w:r>
-      <w:proofErr w:type="spellStart"/>
       <w:r>
         <w:rPr>
           <w:i/>
         </w:rPr>
         <w:t>mmf</w:t>
       </w:r>
-      <w:proofErr w:type="spellEnd"/>
       <w:r>
         <w:t>, która pozwala na dostęp do danego punktu pamięci przy zastosowaniu nazwy. Jeśli nie ma zajętego miejsca w pamięci przypisanego do danej nazwy to zostanie ono utworzone.</w:t>
       </w:r>
@@ -1482,7 +1418,6 @@
       <w:r>
         <w:t xml:space="preserve">Rysunek 3. Funkcja </w:t>
       </w:r>
-      <w:proofErr w:type="spellStart"/>
       <w:r>
         <w:rPr>
           <w:i/>
@@ -1490,7 +1425,6 @@
         </w:rPr>
         <w:t>buttonSave_Click</w:t>
       </w:r>
-      <w:proofErr w:type="spellEnd"/>
       <w:r>
         <w:t>.</w:t>
       </w:r>
@@ -1583,7 +1517,6 @@
       <w:r>
         <w:t xml:space="preserve">Rysunek 4. Funkcja </w:t>
       </w:r>
-      <w:proofErr w:type="spellStart"/>
       <w:r>
         <w:rPr>
           <w:i/>
@@ -1591,7 +1524,6 @@
         </w:rPr>
         <w:t>buttonStartRead_Click</w:t>
       </w:r>
-      <w:proofErr w:type="spellEnd"/>
       <w:r>
         <w:t>.</w:t>
       </w:r>
@@ -1628,9 +1560,57 @@
       </w:pPr>
       <w:bookmarkStart w:id="7" w:name="_Toc92811615"/>
       <w:r>
+        <w:lastRenderedPageBreak/>
         <w:t>Diagramy głównych klas.</w:t>
       </w:r>
       <w:bookmarkEnd w:id="7"/>
+    </w:p>
+    <w:p>
+      <w:pPr>
+        <w:pStyle w:val="naglowek1"/>
+        <w:numPr>
+          <w:ilvl w:val="0"/>
+          <w:numId w:val="0"/>
+        </w:numPr>
+        <w:ind w:left="360"/>
+      </w:pPr>
+      <w:r>
+        <w:drawing>
+          <wp:inline distT="0" distB="0" distL="0" distR="0" wp14:anchorId="5DB18C48" wp14:editId="071E9DB9">
+            <wp:extent cx="5760720" cy="3260725"/>
+            <wp:effectExtent l="0" t="0" r="0" b="0"/>
+            <wp:docPr id="7" name="Obraz 7"/>
+            <wp:cNvGraphicFramePr>
+              <a:graphicFrameLocks xmlns:a="http://schemas.openxmlformats.org/drawingml/2006/main" noChangeAspect="1"/>
+            </wp:cNvGraphicFramePr>
+            <a:graphic xmlns:a="http://schemas.openxmlformats.org/drawingml/2006/main">
+              <a:graphicData uri="http://schemas.openxmlformats.org/drawingml/2006/picture">
+                <pic:pic xmlns:pic="http://schemas.openxmlformats.org/drawingml/2006/picture">
+                  <pic:nvPicPr>
+                    <pic:cNvPr id="1" name=""/>
+                    <pic:cNvPicPr/>
+                  </pic:nvPicPr>
+                  <pic:blipFill>
+                    <a:blip r:embed="rId12"/>
+                    <a:stretch>
+                      <a:fillRect/>
+                    </a:stretch>
+                  </pic:blipFill>
+                  <pic:spPr>
+                    <a:xfrm>
+                      <a:off x="0" y="0"/>
+                      <a:ext cx="5760720" cy="3260725"/>
+                    </a:xfrm>
+                    <a:prstGeom prst="rect">
+                      <a:avLst/>
+                    </a:prstGeom>
+                  </pic:spPr>
+                </pic:pic>
+              </a:graphicData>
+            </a:graphic>
+          </wp:inline>
+        </w:drawing>
+      </w:r>
     </w:p>
     <w:p>
       <w:pPr>
@@ -1684,7 +1664,7 @@
                     <pic:cNvPicPr preferRelativeResize="0"/>
                   </pic:nvPicPr>
                   <pic:blipFill>
-                    <a:blip r:embed="rId12">
+                    <a:blip r:embed="rId13">
                       <a:extLst>
                         <a:ext uri="{28A0092B-C50C-407E-A947-70E740481C1C}">
                           <a14:useLocalDpi xmlns:a14="http://schemas.microsoft.com/office/drawing/2010/main" val="0"/>
@@ -1747,47 +1727,11 @@
       <w:r>
         <w:t xml:space="preserve">Wpisuje się liczbę do pola </w:t>
       </w:r>
-      <w:proofErr w:type="spellStart"/>
       <w:r>
         <w:rPr>
           <w:i/>
         </w:rPr>
-        <w:t>Save</w:t>
-      </w:r>
-      <w:proofErr w:type="spellEnd"/>
-      <w:r>
-        <w:rPr>
-          <w:i/>
-        </w:rPr>
-        <w:t xml:space="preserve"> </w:t>
-      </w:r>
-      <w:proofErr w:type="spellStart"/>
-      <w:r>
-        <w:rPr>
-          <w:i/>
-        </w:rPr>
-        <w:t>variable</w:t>
-      </w:r>
-      <w:proofErr w:type="spellEnd"/>
-      <w:r>
-        <w:rPr>
-          <w:i/>
-        </w:rPr>
-        <w:t xml:space="preserve"> (</w:t>
-      </w:r>
-      <w:proofErr w:type="spellStart"/>
-      <w:r>
-        <w:rPr>
-          <w:i/>
-        </w:rPr>
-        <w:t>int</w:t>
-      </w:r>
-      <w:proofErr w:type="spellEnd"/>
-      <w:r>
-        <w:rPr>
-          <w:i/>
-        </w:rPr>
-        <w:t>)</w:t>
+        <w:t>Save variable (int)</w:t>
       </w:r>
       <w:r>
         <w:rPr>
@@ -1810,28 +1754,12 @@
       <w:r>
         <w:t xml:space="preserve">Klika się przycisk </w:t>
       </w:r>
-      <w:proofErr w:type="spellStart"/>
       <w:r>
         <w:rPr>
           <w:i/>
         </w:rPr>
-        <w:t>Load</w:t>
-      </w:r>
-      <w:proofErr w:type="spellEnd"/>
-      <w:r>
-        <w:rPr>
-          <w:i/>
-        </w:rPr>
-        <w:t xml:space="preserve"> to </w:t>
-      </w:r>
-      <w:proofErr w:type="spellStart"/>
-      <w:r>
-        <w:rPr>
-          <w:i/>
-        </w:rPr>
-        <w:t>modules</w:t>
-      </w:r>
-      <w:proofErr w:type="spellEnd"/>
+        <w:t>Load to modules</w:t>
+      </w:r>
       <w:r>
         <w:rPr>
           <w:iCs/>
@@ -1881,41 +1809,17 @@
         <w:rPr>
           <w:i/>
         </w:rPr>
-        <w:t xml:space="preserve">Start </w:t>
-      </w:r>
-      <w:proofErr w:type="spellStart"/>
+        <w:t>Start controler</w:t>
+      </w:r>
+      <w:r>
+        <w:t xml:space="preserve"> dokona porównania z każdego z trzech modułów i wyświetli wynik w </w:t>
+      </w:r>
       <w:r>
         <w:rPr>
           <w:i/>
         </w:rPr>
-        <w:t>controler</w:t>
-      </w:r>
-      <w:proofErr w:type="spellEnd"/>
-      <w:r>
-        <w:t xml:space="preserve"> dokona porównania z każdego z trzech modułów i wyświetli wynik w </w:t>
-      </w:r>
-      <w:proofErr w:type="spellStart"/>
-      <w:r>
-        <w:rPr>
-          <w:i/>
-        </w:rPr>
-        <w:t>Choosen</w:t>
-      </w:r>
-      <w:proofErr w:type="spellEnd"/>
-      <w:r>
-        <w:rPr>
-          <w:i/>
-        </w:rPr>
-        <w:t xml:space="preserve"> by </w:t>
-      </w:r>
-      <w:proofErr w:type="spellStart"/>
-      <w:r>
-        <w:rPr>
-          <w:i/>
-        </w:rPr>
-        <w:t>Controler</w:t>
-      </w:r>
-      <w:proofErr w:type="spellEnd"/>
+        <w:t>Choosen by Controler</w:t>
+      </w:r>
       <w:r>
         <w:rPr>
           <w:i/>
@@ -1937,28 +1841,12 @@
       <w:r>
         <w:t xml:space="preserve">Przycisk </w:t>
       </w:r>
-      <w:proofErr w:type="spellStart"/>
       <w:r>
         <w:rPr>
           <w:i/>
         </w:rPr>
-        <w:t>Save</w:t>
-      </w:r>
-      <w:proofErr w:type="spellEnd"/>
-      <w:r>
-        <w:rPr>
-          <w:i/>
-        </w:rPr>
-        <w:t xml:space="preserve"> </w:t>
-      </w:r>
-      <w:proofErr w:type="spellStart"/>
-      <w:r>
-        <w:rPr>
-          <w:i/>
-        </w:rPr>
-        <w:t>variable</w:t>
-      </w:r>
-      <w:proofErr w:type="spellEnd"/>
+        <w:t>Save variable</w:t>
+      </w:r>
       <w:r>
         <w:t xml:space="preserve"> zapisze liczbę do pamięci.</w:t>
       </w:r>
@@ -1990,16 +1878,8 @@
         <w:rPr>
           <w:i/>
         </w:rPr>
-        <w:t xml:space="preserve"> </w:t>
-      </w:r>
-      <w:proofErr w:type="spellStart"/>
-      <w:r>
-        <w:rPr>
-          <w:i/>
-        </w:rPr>
-        <w:t>reading</w:t>
-      </w:r>
-      <w:proofErr w:type="spellEnd"/>
+        <w:t xml:space="preserve"> reading</w:t>
+      </w:r>
       <w:r>
         <w:t xml:space="preserve"> pobierze się </w:t>
       </w:r>
@@ -2112,7 +1992,7 @@
                     <pic:cNvPicPr preferRelativeResize="0"/>
                   </pic:nvPicPr>
                   <pic:blipFill>
-                    <a:blip r:embed="rId13">
+                    <a:blip r:embed="rId14">
                       <a:extLst>
                         <a:ext uri="{28A0092B-C50C-407E-A947-70E740481C1C}">
                           <a14:useLocalDpi xmlns:a14="http://schemas.microsoft.com/office/drawing/2010/main" val="0"/>
@@ -2161,9 +2041,30 @@
       </w:r>
       <w:bookmarkEnd w:id="20"/>
     </w:p>
+    <w:p>
+      <w:pPr>
+        <w:pStyle w:val="naglowek1"/>
+        <w:numPr>
+          <w:ilvl w:val="0"/>
+          <w:numId w:val="0"/>
+        </w:numPr>
+        <w:ind w:left="360"/>
+        <w:rPr>
+          <w:b w:val="0"/>
+          <w:bCs/>
+        </w:rPr>
+      </w:pPr>
+      <w:r>
+        <w:rPr>
+          <w:b w:val="0"/>
+          <w:bCs/>
+        </w:rPr>
+        <w:t>Po przeanalizowaniu otrzymanych wyników dochodzimy do wniosku, że użycie w powyższy sposób potrójnej redundancji modularnej może nie dać oczekiwanych skutków ze względu na możliwość uszkodzenia kontrolera lub któregoś z modułów. Aby poprawić tę niedogodność należałoby dodać wykrywanie uszkodzeń kontrolera lub modułu i odpowiednie reagowanie programu – na przykład zastąpienie uszkodzonego modułu przez inny, zapasowy.</w:t>
+      </w:r>
+    </w:p>
     <w:sectPr>
-      <w:footerReference w:type="default" r:id="rId14"/>
-      <w:footerReference w:type="first" r:id="rId15"/>
+      <w:footerReference w:type="default" r:id="rId15"/>
+      <w:footerReference w:type="first" r:id="rId16"/>
       <w:pgSz w:w="11906" w:h="16838"/>
       <w:pgMar w:top="1417" w:right="1417" w:bottom="1417" w:left="1417" w:header="708" w:footer="708" w:gutter="0"/>
       <w:pgNumType w:start="0"/>

</xml_diff>